<commit_message>
Avant la sécurisation PDF
</commit_message>
<xml_diff>
--- a/document_templates/Contracts/company/abandon_de_droit.docx
+++ b/document_templates/Contracts/company/abandon_de_droit.docx
@@ -189,11 +189,146 @@
         </w:rPr>
         <w:t xml:space="preserve"> soussigné, </w:t>
       </w:r>
-      <w:bookmarkStart w:id="0" w:name="_Hlk132743779"/>
-      <w:bookmarkStart w:id="1" w:name="_Hlk155184221"/>
-      <w:r>
-        <w:rPr>
-          <w:rFonts w:ascii="Times New Roman" w:eastAsia="Calibri" w:hAnsi="Times New Roman" w:cs="Times New Roman"/>
+      <w:bookmarkStart w:id="0" w:name="_Hlk155184221"/>
+      <w:bookmarkStart w:id="1" w:name="_Hlk132743779"/>
+      <w:r>
+        <w:rPr>
+          <w:rFonts w:ascii="Times New Roman" w:eastAsia="Calibri" w:hAnsi="Times New Roman" w:cs="Times New Roman"/>
+          <w:sz w:val="28"/>
+          <w:szCs w:val="28"/>
+        </w:rPr>
+        <w:t>Mr/Mlle</w:t>
+      </w:r>
+      <w:r>
+        <w:rPr>
+          <w:rFonts w:ascii="Times New Roman" w:eastAsia="Calibri" w:hAnsi="Times New Roman" w:cs="Times New Roman"/>
+          <w:b/>
+          <w:bCs/>
+          <w:sz w:val="28"/>
+          <w:szCs w:val="28"/>
+        </w:rPr>
+        <w:t xml:space="preserve"> ${</w:t>
+      </w:r>
+      <w:proofErr w:type="spellStart"/>
+      <w:r>
+        <w:rPr>
+          <w:rFonts w:ascii="Times New Roman" w:eastAsia="Calibri" w:hAnsi="Times New Roman" w:cs="Times New Roman"/>
+          <w:b/>
+          <w:bCs/>
+          <w:sz w:val="28"/>
+          <w:szCs w:val="28"/>
+        </w:rPr>
+        <w:t>verbal_trial.applicant_last_name</w:t>
+      </w:r>
+      <w:proofErr w:type="spellEnd"/>
+      <w:r>
+        <w:rPr>
+          <w:rFonts w:ascii="Times New Roman" w:eastAsia="Calibri" w:hAnsi="Times New Roman" w:cs="Times New Roman"/>
+          <w:b/>
+          <w:bCs/>
+          <w:sz w:val="28"/>
+          <w:szCs w:val="28"/>
+        </w:rPr>
+        <w:t>} ${</w:t>
+      </w:r>
+      <w:proofErr w:type="spellStart"/>
+      <w:r>
+        <w:rPr>
+          <w:rFonts w:ascii="Times New Roman" w:eastAsia="Calibri" w:hAnsi="Times New Roman" w:cs="Times New Roman"/>
+          <w:b/>
+          <w:bCs/>
+          <w:sz w:val="28"/>
+          <w:szCs w:val="28"/>
+        </w:rPr>
+        <w:t>verbal_trial.applicant_first_name</w:t>
+      </w:r>
+      <w:proofErr w:type="spellEnd"/>
+      <w:r>
+        <w:rPr>
+          <w:rFonts w:ascii="Times New Roman" w:eastAsia="Calibri" w:hAnsi="Times New Roman" w:cs="Times New Roman"/>
+          <w:b/>
+          <w:bCs/>
+          <w:sz w:val="28"/>
+          <w:szCs w:val="28"/>
+        </w:rPr>
+        <w:t xml:space="preserve">} </w:t>
+      </w:r>
+      <w:bookmarkStart w:id="2" w:name="_Hlk177460469"/>
+      <w:r>
+        <w:rPr>
+          <w:rFonts w:ascii="Times New Roman" w:eastAsia="Calibri" w:hAnsi="Times New Roman" w:cs="Times New Roman"/>
+          <w:b/>
+          <w:bCs/>
+          <w:sz w:val="28"/>
+          <w:szCs w:val="28"/>
+        </w:rPr>
+        <w:t xml:space="preserve"> </w:t>
+      </w:r>
+      <w:r>
+        <w:rPr>
+          <w:rFonts w:ascii="Times New Roman" w:eastAsia="Calibri" w:hAnsi="Times New Roman" w:cs="Times New Roman"/>
+          <w:sz w:val="28"/>
+          <w:szCs w:val="28"/>
+        </w:rPr>
+        <w:t>né(e) le</w:t>
+      </w:r>
+      <w:r>
+        <w:rPr>
+          <w:rFonts w:ascii="Times New Roman" w:eastAsia="Calibri" w:hAnsi="Times New Roman" w:cs="Times New Roman"/>
+          <w:b/>
+          <w:bCs/>
+          <w:sz w:val="28"/>
+          <w:szCs w:val="28"/>
+        </w:rPr>
+        <w:t xml:space="preserve"> ${</w:t>
+      </w:r>
+      <w:proofErr w:type="spellStart"/>
+      <w:r>
+        <w:rPr>
+          <w:rFonts w:ascii="Times New Roman" w:eastAsia="Calibri" w:hAnsi="Times New Roman" w:cs="Times New Roman"/>
+          <w:b/>
+          <w:bCs/>
+          <w:sz w:val="28"/>
+          <w:szCs w:val="28"/>
+        </w:rPr>
+        <w:t>representative_birth_date</w:t>
+      </w:r>
+      <w:proofErr w:type="spellEnd"/>
+      <w:r>
+        <w:rPr>
+          <w:rFonts w:ascii="Times New Roman" w:eastAsia="Calibri" w:hAnsi="Times New Roman" w:cs="Times New Roman"/>
+          <w:b/>
+          <w:bCs/>
+          <w:sz w:val="28"/>
+          <w:szCs w:val="28"/>
+        </w:rPr>
+        <w:t>}</w:t>
+      </w:r>
+      <w:bookmarkEnd w:id="2"/>
+      <w:r>
+        <w:rPr>
+          <w:rFonts w:ascii="Times New Roman" w:eastAsia="Calibri" w:hAnsi="Times New Roman" w:cs="Times New Roman"/>
+          <w:sz w:val="28"/>
+          <w:szCs w:val="28"/>
+        </w:rPr>
+        <w:t xml:space="preserve"> à</w:t>
+      </w:r>
+      <w:r>
+        <w:rPr>
+          <w:rFonts w:ascii="Times New Roman" w:eastAsia="Calibri" w:hAnsi="Times New Roman" w:cs="Times New Roman"/>
+          <w:b/>
+          <w:bCs/>
+          <w:sz w:val="28"/>
+          <w:szCs w:val="28"/>
+        </w:rPr>
+        <w:t xml:space="preserve"> </w:t>
+      </w:r>
+      <w:bookmarkStart w:id="3" w:name="_Hlk177460521"/>
+      <w:r>
+        <w:rPr>
+          <w:rFonts w:ascii="Times New Roman" w:eastAsia="Calibri" w:hAnsi="Times New Roman" w:cs="Times New Roman"/>
+          <w:b/>
+          <w:bCs/>
           <w:sz w:val="28"/>
           <w:szCs w:val="28"/>
         </w:rPr>
@@ -203,29 +338,87 @@
       <w:r>
         <w:rPr>
           <w:rFonts w:ascii="Times New Roman" w:eastAsia="Calibri" w:hAnsi="Times New Roman" w:cs="Times New Roman"/>
-          <w:sz w:val="28"/>
-          <w:szCs w:val="28"/>
-        </w:rPr>
-        <w:t>verbal_</w:t>
-      </w:r>
-      <w:proofErr w:type="gramStart"/>
-      <w:r>
-        <w:rPr>
-          <w:rFonts w:ascii="Times New Roman" w:eastAsia="Calibri" w:hAnsi="Times New Roman" w:cs="Times New Roman"/>
-          <w:sz w:val="28"/>
-          <w:szCs w:val="28"/>
-        </w:rPr>
-        <w:t>trial.civility</w:t>
+          <w:b/>
+          <w:bCs/>
+          <w:sz w:val="28"/>
+          <w:szCs w:val="28"/>
+          <w:lang w:val="fr-GA"/>
+        </w:rPr>
+        <w:t>representative_birth_place</w:t>
       </w:r>
       <w:proofErr w:type="spellEnd"/>
       <w:r>
         <w:rPr>
           <w:rFonts w:ascii="Times New Roman" w:eastAsia="Calibri" w:hAnsi="Times New Roman" w:cs="Times New Roman"/>
-          <w:sz w:val="28"/>
-          <w:szCs w:val="28"/>
+          <w:b/>
+          <w:bCs/>
+          <w:sz w:val="28"/>
+          <w:szCs w:val="28"/>
+          <w:lang w:val="fr-GA"/>
         </w:rPr>
         <w:t>}</w:t>
       </w:r>
+      <w:bookmarkEnd w:id="3"/>
+      <w:r>
+        <w:rPr>
+          <w:rFonts w:ascii="Times New Roman" w:eastAsia="Calibri" w:hAnsi="Times New Roman" w:cs="Times New Roman"/>
+          <w:sz w:val="28"/>
+          <w:szCs w:val="28"/>
+        </w:rPr>
+        <w:t xml:space="preserve"> titulaire du/de la </w:t>
+      </w:r>
+      <w:bookmarkStart w:id="4" w:name="_Hlk181197954"/>
+      <w:r>
+        <w:rPr>
+          <w:rFonts w:ascii="Times New Roman" w:eastAsia="Calibri" w:hAnsi="Times New Roman" w:cs="Times New Roman"/>
+          <w:b/>
+          <w:bCs/>
+          <w:sz w:val="28"/>
+          <w:szCs w:val="28"/>
+        </w:rPr>
+        <w:t xml:space="preserve">passeport /carte d’identité nationale /carte de séjour/récépissé de CNI </w:t>
+      </w:r>
+      <w:r>
+        <w:rPr>
+          <w:rFonts w:ascii="Times New Roman" w:eastAsia="Calibri" w:hAnsi="Times New Roman" w:cs="Times New Roman"/>
+          <w:sz w:val="28"/>
+          <w:szCs w:val="28"/>
+        </w:rPr>
+        <w:t xml:space="preserve"> N</w:t>
+      </w:r>
+      <w:r>
+        <w:rPr>
+          <w:rFonts w:ascii="Times New Roman" w:eastAsia="Calibri" w:hAnsi="Times New Roman" w:cs="Times New Roman"/>
+          <w:b/>
+          <w:bCs/>
+          <w:sz w:val="28"/>
+          <w:szCs w:val="28"/>
+        </w:rPr>
+        <w:t>°${</w:t>
+      </w:r>
+      <w:proofErr w:type="spellStart"/>
+      <w:r>
+        <w:rPr>
+          <w:rFonts w:ascii="Times New Roman" w:eastAsia="Calibri" w:hAnsi="Times New Roman" w:cs="Times New Roman"/>
+          <w:b/>
+          <w:bCs/>
+          <w:sz w:val="28"/>
+          <w:szCs w:val="28"/>
+        </w:rPr>
+        <w:t>representative_number_of_identity_document</w:t>
+      </w:r>
+      <w:proofErr w:type="spellEnd"/>
+      <w:r>
+        <w:rPr>
+          <w:rFonts w:ascii="Times New Roman" w:eastAsia="Calibri" w:hAnsi="Times New Roman" w:cs="Times New Roman"/>
+          <w:b/>
+          <w:bCs/>
+          <w:sz w:val="28"/>
+          <w:szCs w:val="28"/>
+        </w:rPr>
+        <w:t>}</w:t>
+      </w:r>
+      <w:bookmarkEnd w:id="4"/>
       <w:r>
         <w:rPr>
           <w:rFonts w:ascii="Times New Roman" w:eastAsia="Calibri" w:hAnsi="Times New Roman" w:cs="Times New Roman"/>
@@ -236,37 +429,73 @@
         </w:rPr>
         <w:t xml:space="preserve"> </w:t>
       </w:r>
-      <w:bookmarkStart w:id="2" w:name="_Hlk177460449"/>
-      <w:r>
-        <w:rPr>
-          <w:rFonts w:ascii="Times New Roman" w:eastAsia="Calibri" w:hAnsi="Times New Roman" w:cs="Times New Roman"/>
-          <w:b/>
-          <w:bCs/>
+      <w:r>
+        <w:rPr>
+          <w:rFonts w:ascii="Times New Roman" w:eastAsia="Calibri" w:hAnsi="Times New Roman" w:cs="Times New Roman"/>
+          <w:sz w:val="28"/>
+          <w:szCs w:val="28"/>
+        </w:rPr>
+        <w:t xml:space="preserve">délivré(e) le </w:t>
+      </w:r>
+      <w:bookmarkStart w:id="5" w:name="_Hlk184025490"/>
+      <w:r>
+        <w:rPr>
+          <w:rFonts w:ascii="Times New Roman" w:eastAsia="Calibri" w:hAnsi="Times New Roman" w:cs="Times New Roman"/>
+          <w:b/>
+          <w:bCs/>
+          <w:sz w:val="28"/>
+          <w:szCs w:val="28"/>
+        </w:rPr>
+        <w:t>${</w:t>
+      </w:r>
+      <w:proofErr w:type="spellStart"/>
+      <w:r>
+        <w:rPr>
+          <w:rFonts w:ascii="Times New Roman" w:eastAsia="Calibri" w:hAnsi="Times New Roman" w:cs="Times New Roman"/>
+          <w:b/>
+          <w:bCs/>
+          <w:sz w:val="28"/>
+          <w:szCs w:val="28"/>
+        </w:rPr>
+        <w:t>representative_date_of_issue_of_identity_document</w:t>
+      </w:r>
+      <w:proofErr w:type="spellEnd"/>
+      <w:r>
+        <w:rPr>
+          <w:rFonts w:ascii="Times New Roman" w:eastAsia="Calibri" w:hAnsi="Times New Roman" w:cs="Times New Roman"/>
+          <w:b/>
+          <w:bCs/>
+          <w:sz w:val="28"/>
+          <w:szCs w:val="28"/>
+        </w:rPr>
+        <w:t>}</w:t>
+      </w:r>
+      <w:r>
+        <w:rPr>
+          <w:rFonts w:ascii="Times New Roman" w:eastAsia="Calibri" w:hAnsi="Times New Roman" w:cs="Times New Roman"/>
           <w:sz w:val="28"/>
           <w:szCs w:val="28"/>
         </w:rPr>
         <w:t xml:space="preserve"> </w:t>
       </w:r>
-      <w:r>
-        <w:rPr>
-          <w:rFonts w:ascii="Times New Roman" w:eastAsia="Calibri" w:hAnsi="Times New Roman" w:cs="Times New Roman"/>
-          <w:b/>
-          <w:bCs/>
-          <w:sz w:val="28"/>
-          <w:szCs w:val="28"/>
-        </w:rPr>
-        <w:t>$</w:t>
-      </w:r>
-      <w:proofErr w:type="gramEnd"/>
-      <w:r>
-        <w:rPr>
-          <w:rFonts w:ascii="Times New Roman" w:eastAsia="Calibri" w:hAnsi="Times New Roman" w:cs="Times New Roman"/>
-          <w:b/>
-          <w:bCs/>
-          <w:sz w:val="28"/>
-          <w:szCs w:val="28"/>
-        </w:rPr>
-        <w:t>{</w:t>
+      <w:bookmarkEnd w:id="5"/>
+      <w:r>
+        <w:rPr>
+          <w:rFonts w:ascii="Times New Roman" w:eastAsia="Calibri" w:hAnsi="Times New Roman" w:cs="Times New Roman"/>
+          <w:sz w:val="28"/>
+          <w:szCs w:val="28"/>
+        </w:rPr>
+        <w:t xml:space="preserve">par </w:t>
+      </w:r>
+      <w:r>
+        <w:rPr>
+          <w:rFonts w:ascii="Times New Roman" w:eastAsia="Calibri" w:hAnsi="Times New Roman" w:cs="Times New Roman"/>
+          <w:b/>
+          <w:bCs/>
+          <w:sz w:val="28"/>
+          <w:szCs w:val="28"/>
+        </w:rPr>
+        <w:t>${</w:t>
       </w:r>
       <w:proofErr w:type="spellStart"/>
       <w:r>
@@ -277,29 +506,7 @@
           <w:sz w:val="28"/>
           <w:szCs w:val="28"/>
         </w:rPr>
-        <w:t>verbal_</w:t>
-      </w:r>
-      <w:proofErr w:type="gramStart"/>
-      <w:r>
-        <w:rPr>
-          <w:rFonts w:ascii="Times New Roman" w:eastAsia="Calibri" w:hAnsi="Times New Roman" w:cs="Times New Roman"/>
-          <w:b/>
-          <w:bCs/>
-          <w:sz w:val="28"/>
-          <w:szCs w:val="28"/>
-        </w:rPr>
-        <w:t>trial.applicant</w:t>
-      </w:r>
-      <w:proofErr w:type="gramEnd"/>
-      <w:r>
-        <w:rPr>
-          <w:rFonts w:ascii="Times New Roman" w:eastAsia="Calibri" w:hAnsi="Times New Roman" w:cs="Times New Roman"/>
-          <w:b/>
-          <w:bCs/>
-          <w:sz w:val="28"/>
-          <w:szCs w:val="28"/>
-        </w:rPr>
-        <w:t>_last_name</w:t>
+        <w:t>representative_office_delivery</w:t>
       </w:r>
       <w:proofErr w:type="spellEnd"/>
       <w:r>
@@ -310,7 +517,41 @@
           <w:sz w:val="28"/>
           <w:szCs w:val="28"/>
         </w:rPr>
-        <w:t>} ${</w:t>
+        <w:t>}</w:t>
+      </w:r>
+      <w:r>
+        <w:rPr>
+          <w:rFonts w:ascii="Times New Roman" w:eastAsia="Calibri" w:hAnsi="Times New Roman" w:cs="Times New Roman"/>
+          <w:sz w:val="28"/>
+          <w:szCs w:val="28"/>
+        </w:rPr>
+        <w:t xml:space="preserve"> , exerçant</w:t>
+      </w:r>
+      <w:r>
+        <w:rPr>
+          <w:rFonts w:ascii="Times New Roman" w:eastAsia="Calibri" w:hAnsi="Times New Roman" w:cs="Times New Roman"/>
+          <w:sz w:val="28"/>
+          <w:szCs w:val="28"/>
+        </w:rPr>
+        <w:t xml:space="preserve"> en qualité de </w:t>
+      </w:r>
+      <w:r>
+        <w:rPr>
+          <w:rFonts w:ascii="Times New Roman" w:eastAsia="Calibri" w:hAnsi="Times New Roman" w:cs="Times New Roman"/>
+          <w:sz w:val="28"/>
+          <w:szCs w:val="28"/>
+        </w:rPr>
+        <w:t xml:space="preserve"> </w:t>
+      </w:r>
+      <w:r>
+        <w:rPr>
+          <w:rFonts w:ascii="Times New Roman" w:eastAsia="Calibri" w:hAnsi="Times New Roman" w:cs="Times New Roman"/>
+          <w:b/>
+          <w:bCs/>
+          <w:sz w:val="28"/>
+          <w:szCs w:val="28"/>
+        </w:rPr>
+        <w:t>${</w:t>
       </w:r>
       <w:proofErr w:type="spellStart"/>
       <w:r>
@@ -321,40 +562,7 @@
           <w:sz w:val="28"/>
           <w:szCs w:val="28"/>
         </w:rPr>
-        <w:t>verbal_</w:t>
-      </w:r>
-      <w:proofErr w:type="gramStart"/>
-      <w:r>
-        <w:rPr>
-          <w:rFonts w:ascii="Times New Roman" w:eastAsia="Calibri" w:hAnsi="Times New Roman" w:cs="Times New Roman"/>
-          <w:b/>
-          <w:bCs/>
-          <w:sz w:val="28"/>
-          <w:szCs w:val="28"/>
-        </w:rPr>
-        <w:t>trial.applicant</w:t>
-      </w:r>
-      <w:proofErr w:type="gramEnd"/>
-      <w:r>
-        <w:rPr>
-          <w:rFonts w:ascii="Times New Roman" w:eastAsia="Calibri" w:hAnsi="Times New Roman" w:cs="Times New Roman"/>
-          <w:b/>
-          <w:bCs/>
-          <w:sz w:val="28"/>
-          <w:szCs w:val="28"/>
-        </w:rPr>
-        <w:t>_first_</w:t>
-      </w:r>
-      <w:proofErr w:type="gramStart"/>
-      <w:r>
-        <w:rPr>
-          <w:rFonts w:ascii="Times New Roman" w:eastAsia="Calibri" w:hAnsi="Times New Roman" w:cs="Times New Roman"/>
-          <w:b/>
-          <w:bCs/>
-          <w:sz w:val="28"/>
-          <w:szCs w:val="28"/>
-        </w:rPr>
-        <w:t>name</w:t>
+        <w:t>verbal_trial.activity</w:t>
       </w:r>
       <w:proofErr w:type="spellEnd"/>
       <w:r>
@@ -370,8 +578,6 @@
       <w:r>
         <w:rPr>
           <w:rFonts w:ascii="Times New Roman" w:eastAsia="Calibri" w:hAnsi="Times New Roman" w:cs="Times New Roman"/>
-          <w:b/>
-          <w:bCs/>
           <w:sz w:val="28"/>
           <w:szCs w:val="28"/>
         </w:rPr>
@@ -380,6 +586,58 @@
       <w:r>
         <w:rPr>
           <w:rFonts w:ascii="Times New Roman" w:eastAsia="Calibri" w:hAnsi="Times New Roman" w:cs="Times New Roman"/>
+          <w:sz w:val="28"/>
+          <w:szCs w:val="28"/>
+        </w:rPr>
+        <w:t xml:space="preserve">titulaire du compte </w:t>
+      </w:r>
+      <w:r>
+        <w:rPr>
+          <w:rFonts w:ascii="Times New Roman" w:eastAsia="Calibri" w:hAnsi="Times New Roman" w:cs="Times New Roman"/>
+          <w:b/>
+          <w:bCs/>
+          <w:sz w:val="28"/>
+          <w:szCs w:val="28"/>
+        </w:rPr>
+        <w:t>N°</w:t>
+      </w:r>
+      <w:bookmarkStart w:id="6" w:name="_Hlk177460619"/>
+      <w:r>
+        <w:rPr>
+          <w:rFonts w:ascii="Times New Roman" w:eastAsia="Calibri" w:hAnsi="Times New Roman" w:cs="Times New Roman"/>
+          <w:b/>
+          <w:bCs/>
+          <w:sz w:val="28"/>
+          <w:szCs w:val="28"/>
+        </w:rPr>
+        <w:t>${</w:t>
+      </w:r>
+      <w:proofErr w:type="spellStart"/>
+      <w:r>
+        <w:rPr>
+          <w:rFonts w:ascii="Times New Roman" w:eastAsia="Calibri" w:hAnsi="Times New Roman" w:cs="Times New Roman"/>
+          <w:b/>
+          <w:bCs/>
+          <w:sz w:val="28"/>
+          <w:szCs w:val="28"/>
+        </w:rPr>
+        <w:t>verbal_trial.account_number</w:t>
+      </w:r>
+      <w:proofErr w:type="spellEnd"/>
+      <w:r>
+        <w:rPr>
+          <w:rFonts w:ascii="Times New Roman" w:eastAsia="Calibri" w:hAnsi="Times New Roman" w:cs="Times New Roman"/>
+          <w:b/>
+          <w:bCs/>
+          <w:sz w:val="28"/>
+          <w:szCs w:val="28"/>
+        </w:rPr>
+        <w:t>}</w:t>
+      </w:r>
+      <w:bookmarkEnd w:id="6"/>
+      <w:r>
+        <w:rPr>
+          <w:rFonts w:ascii="Times New Roman" w:eastAsia="Calibri" w:hAnsi="Times New Roman" w:cs="Times New Roman"/>
           <w:b/>
           <w:bCs/>
           <w:sz w:val="28"/>
@@ -387,25 +645,44 @@
         </w:rPr>
         <w:t xml:space="preserve"> </w:t>
       </w:r>
-      <w:bookmarkEnd w:id="2"/>
-      <w:r>
-        <w:rPr>
-          <w:rFonts w:ascii="Times New Roman" w:eastAsia="Calibri" w:hAnsi="Times New Roman" w:cs="Times New Roman"/>
-          <w:sz w:val="28"/>
-          <w:szCs w:val="28"/>
-        </w:rPr>
-        <w:t>né</w:t>
-      </w:r>
-      <w:proofErr w:type="gramEnd"/>
-      <w:r>
-        <w:rPr>
-          <w:rFonts w:ascii="Times New Roman" w:eastAsia="Calibri" w:hAnsi="Times New Roman" w:cs="Times New Roman"/>
-          <w:sz w:val="28"/>
-          <w:szCs w:val="28"/>
-        </w:rPr>
-        <w:t xml:space="preserve"> le </w:t>
-      </w:r>
-      <w:bookmarkStart w:id="3" w:name="_Hlk177460469"/>
+      <w:r>
+        <w:rPr>
+          <w:rFonts w:ascii="Times New Roman" w:eastAsia="Calibri" w:hAnsi="Times New Roman" w:cs="Times New Roman"/>
+          <w:b/>
+          <w:bCs/>
+          <w:sz w:val="28"/>
+          <w:szCs w:val="28"/>
+        </w:rPr>
+        <w:t xml:space="preserve"> </w:t>
+      </w:r>
+      <w:r>
+        <w:rPr>
+          <w:rFonts w:ascii="Times New Roman" w:eastAsia="Calibri" w:hAnsi="Times New Roman" w:cs="Times New Roman"/>
+          <w:sz w:val="28"/>
+          <w:szCs w:val="28"/>
+        </w:rPr>
+        <w:t xml:space="preserve">ouvert dans les livres de </w:t>
+      </w:r>
+      <w:r>
+        <w:rPr>
+          <w:rFonts w:ascii="Times New Roman" w:eastAsia="Calibri" w:hAnsi="Times New Roman" w:cs="Times New Roman"/>
+          <w:b/>
+          <w:bCs/>
+          <w:sz w:val="28"/>
+          <w:szCs w:val="28"/>
+        </w:rPr>
+        <w:t>COFINA Gabon</w:t>
+      </w:r>
+      <w:r>
+        <w:rPr>
+          <w:rFonts w:ascii="Times New Roman" w:eastAsia="Calibri" w:hAnsi="Times New Roman" w:cs="Times New Roman"/>
+          <w:sz w:val="28"/>
+          <w:szCs w:val="28"/>
+        </w:rPr>
+        <w:t xml:space="preserve"> et répondant au </w:t>
+      </w:r>
+      <w:bookmarkStart w:id="7" w:name="_Hlk177460636"/>
+      <w:bookmarkEnd w:id="1"/>
       <w:r>
         <w:rPr>
           <w:rFonts w:ascii="Times New Roman" w:eastAsia="Calibri" w:hAnsi="Times New Roman" w:cs="Times New Roman"/>
@@ -425,7 +702,7 @@
           <w:sz w:val="28"/>
           <w:szCs w:val="28"/>
         </w:rPr>
-        <w:t>representative_birth_date</w:t>
+        <w:t>representative_phone_number</w:t>
       </w:r>
       <w:proofErr w:type="spellEnd"/>
       <w:r>
@@ -438,643 +715,7 @@
         </w:rPr>
         <w:t>}</w:t>
       </w:r>
-      <w:bookmarkEnd w:id="3"/>
-      <w:r>
-        <w:rPr>
-          <w:rFonts w:ascii="Times New Roman" w:eastAsia="Calibri" w:hAnsi="Times New Roman" w:cs="Times New Roman"/>
-          <w:b/>
-          <w:bCs/>
-          <w:sz w:val="28"/>
-          <w:szCs w:val="28"/>
-        </w:rPr>
-        <w:t xml:space="preserve"> </w:t>
-      </w:r>
-      <w:r>
-        <w:rPr>
-          <w:rFonts w:ascii="Times New Roman" w:eastAsia="Calibri" w:hAnsi="Times New Roman" w:cs="Times New Roman"/>
-          <w:sz w:val="28"/>
-          <w:szCs w:val="28"/>
-        </w:rPr>
-        <w:t>à</w:t>
-      </w:r>
-      <w:r>
-        <w:rPr>
-          <w:rFonts w:ascii="Times New Roman" w:eastAsia="Calibri" w:hAnsi="Times New Roman" w:cs="Times New Roman"/>
-          <w:b/>
-          <w:bCs/>
-          <w:sz w:val="28"/>
-          <w:szCs w:val="28"/>
-        </w:rPr>
-        <w:t xml:space="preserve"> </w:t>
-      </w:r>
-      <w:bookmarkStart w:id="4" w:name="_Hlk177460521"/>
-      <w:r>
-        <w:rPr>
-          <w:rFonts w:ascii="Times New Roman" w:eastAsia="Calibri" w:hAnsi="Times New Roman" w:cs="Times New Roman"/>
-          <w:b/>
-          <w:bCs/>
-          <w:sz w:val="28"/>
-          <w:szCs w:val="28"/>
-        </w:rPr>
-        <w:t>${</w:t>
-      </w:r>
-      <w:proofErr w:type="spellStart"/>
-      <w:r>
-        <w:rPr>
-          <w:rFonts w:ascii="Times New Roman" w:eastAsia="Calibri" w:hAnsi="Times New Roman" w:cs="Times New Roman"/>
-          <w:b/>
-          <w:bCs/>
-          <w:sz w:val="28"/>
-          <w:szCs w:val="28"/>
-          <w:lang w:val="fr-GA"/>
-        </w:rPr>
-        <w:t>representative_birth_place</w:t>
-      </w:r>
-      <w:proofErr w:type="spellEnd"/>
-      <w:r>
-        <w:rPr>
-          <w:rFonts w:ascii="Times New Roman" w:eastAsia="Calibri" w:hAnsi="Times New Roman" w:cs="Times New Roman"/>
-          <w:b/>
-          <w:bCs/>
-          <w:sz w:val="28"/>
-          <w:szCs w:val="28"/>
-          <w:lang w:val="fr-GA"/>
-        </w:rPr>
-        <w:t>}</w:t>
-      </w:r>
-      <w:bookmarkEnd w:id="4"/>
-      <w:r>
-        <w:rPr>
-          <w:rFonts w:ascii="Times New Roman" w:eastAsia="Calibri" w:hAnsi="Times New Roman" w:cs="Times New Roman"/>
-          <w:b/>
-          <w:bCs/>
-          <w:sz w:val="28"/>
-          <w:szCs w:val="28"/>
-        </w:rPr>
-        <w:t xml:space="preserve">, </w:t>
-      </w:r>
-      <w:r>
-        <w:rPr>
-          <w:rFonts w:ascii="Times New Roman" w:eastAsia="Calibri" w:hAnsi="Times New Roman" w:cs="Times New Roman"/>
-          <w:sz w:val="28"/>
-          <w:szCs w:val="28"/>
-        </w:rPr>
-        <w:t xml:space="preserve">domicilié au </w:t>
-      </w:r>
-      <w:bookmarkStart w:id="5" w:name="_Hlk177460539"/>
-      <w:r>
-        <w:rPr>
-          <w:rFonts w:ascii="Times New Roman" w:eastAsia="Calibri" w:hAnsi="Times New Roman" w:cs="Times New Roman"/>
-          <w:b/>
-          <w:bCs/>
-          <w:sz w:val="28"/>
-          <w:szCs w:val="28"/>
-        </w:rPr>
-        <w:t>${</w:t>
-      </w:r>
-      <w:proofErr w:type="spellStart"/>
-      <w:r>
-        <w:rPr>
-          <w:rFonts w:ascii="Times New Roman" w:eastAsia="Calibri" w:hAnsi="Times New Roman" w:cs="Times New Roman"/>
-          <w:b/>
-          <w:bCs/>
-          <w:sz w:val="28"/>
-          <w:szCs w:val="28"/>
-        </w:rPr>
-        <w:t>representative_home_address</w:t>
-      </w:r>
-      <w:proofErr w:type="spellEnd"/>
-      <w:r>
-        <w:rPr>
-          <w:rFonts w:ascii="Times New Roman" w:eastAsia="Calibri" w:hAnsi="Times New Roman" w:cs="Times New Roman"/>
-          <w:b/>
-          <w:bCs/>
-          <w:sz w:val="28"/>
-          <w:szCs w:val="28"/>
-        </w:rPr>
-        <w:t>}</w:t>
-      </w:r>
-      <w:bookmarkEnd w:id="5"/>
-      <w:r>
-        <w:rPr>
-          <w:rFonts w:ascii="Times New Roman" w:eastAsia="Calibri" w:hAnsi="Times New Roman" w:cs="Times New Roman"/>
-          <w:b/>
-          <w:bCs/>
-          <w:sz w:val="28"/>
-          <w:szCs w:val="28"/>
-        </w:rPr>
-        <w:t xml:space="preserve">, </w:t>
-      </w:r>
-      <w:r>
-        <w:rPr>
-          <w:rFonts w:ascii="Times New Roman" w:eastAsia="Calibri" w:hAnsi="Times New Roman" w:cs="Times New Roman"/>
-          <w:sz w:val="28"/>
-          <w:szCs w:val="28"/>
-        </w:rPr>
-        <w:t xml:space="preserve">titulaire </w:t>
-      </w:r>
-      <w:bookmarkStart w:id="6" w:name="_Hlk177460562"/>
-      <w:r>
-        <w:rPr>
-          <w:rFonts w:ascii="Times New Roman" w:eastAsia="Calibri" w:hAnsi="Times New Roman" w:cs="Times New Roman"/>
-          <w:b/>
-          <w:bCs/>
-          <w:sz w:val="28"/>
-          <w:szCs w:val="28"/>
-        </w:rPr>
-        <w:t>${</w:t>
-      </w:r>
-      <w:proofErr w:type="spellStart"/>
-      <w:r>
-        <w:rPr>
-          <w:rFonts w:ascii="Times New Roman" w:eastAsia="Calibri" w:hAnsi="Times New Roman" w:cs="Times New Roman"/>
-          <w:b/>
-          <w:bCs/>
-          <w:sz w:val="28"/>
-          <w:szCs w:val="28"/>
-        </w:rPr>
-        <w:t>representative_type_of_identity_document</w:t>
-      </w:r>
-      <w:proofErr w:type="spellEnd"/>
-      <w:r>
-        <w:rPr>
-          <w:rFonts w:ascii="Times New Roman" w:eastAsia="Calibri" w:hAnsi="Times New Roman" w:cs="Times New Roman"/>
-          <w:b/>
-          <w:bCs/>
-          <w:sz w:val="28"/>
-          <w:szCs w:val="28"/>
-        </w:rPr>
-        <w:t>}</w:t>
-      </w:r>
-      <w:bookmarkEnd w:id="6"/>
-      <w:r>
-        <w:rPr>
-          <w:rFonts w:ascii="Times New Roman" w:eastAsia="Calibri" w:hAnsi="Times New Roman" w:cs="Times New Roman"/>
-          <w:b/>
-          <w:bCs/>
-          <w:sz w:val="28"/>
-          <w:szCs w:val="28"/>
-        </w:rPr>
-        <w:t xml:space="preserve"> N°</w:t>
-      </w:r>
-      <w:r>
-        <w:rPr>
-          <w:rFonts w:ascii="Times New Roman" w:eastAsia="Calibri" w:hAnsi="Times New Roman" w:cs="Times New Roman"/>
-          <w:b/>
-          <w:bCs/>
-          <w:sz w:val="28"/>
-          <w:szCs w:val="28"/>
-        </w:rPr>
-        <w:t>${</w:t>
-      </w:r>
-    </w:p>
-    <w:p>
-      <w:pPr>
-        <w:spacing w:after="0"/>
-        <w:jc w:val="both"/>
-        <w:rPr>
-          <w:rFonts w:ascii="Times New Roman" w:hAnsi="Times New Roman" w:cs="Times New Roman"/>
-          <w:sz w:val="28"/>
-          <w:szCs w:val="28"/>
-        </w:rPr>
-      </w:pPr>
-      <w:proofErr w:type="spellStart"/>
-      <w:proofErr w:type="gramStart"/>
-      <w:r>
-        <w:rPr>
-          <w:rFonts w:ascii="Times New Roman" w:eastAsia="Calibri" w:hAnsi="Times New Roman" w:cs="Times New Roman"/>
-          <w:b/>
-          <w:bCs/>
-          <w:sz w:val="28"/>
-          <w:szCs w:val="28"/>
-        </w:rPr>
-        <w:t>representative</w:t>
-      </w:r>
-      <w:proofErr w:type="gramEnd"/>
-      <w:r>
-        <w:rPr>
-          <w:rFonts w:ascii="Times New Roman" w:eastAsia="Calibri" w:hAnsi="Times New Roman" w:cs="Times New Roman"/>
-          <w:b/>
-          <w:bCs/>
-          <w:sz w:val="28"/>
-          <w:szCs w:val="28"/>
-        </w:rPr>
-        <w:t>_number_of_identity_document</w:t>
-      </w:r>
-      <w:proofErr w:type="spellEnd"/>
-      <w:r>
-        <w:rPr>
-          <w:rFonts w:ascii="Times New Roman" w:eastAsia="Calibri" w:hAnsi="Times New Roman" w:cs="Times New Roman"/>
-          <w:b/>
-          <w:bCs/>
-          <w:sz w:val="28"/>
-          <w:szCs w:val="28"/>
-        </w:rPr>
-        <w:t>}</w:t>
-      </w:r>
-      <w:r>
-        <w:rPr>
-          <w:rFonts w:ascii="Times New Roman" w:eastAsia="Calibri" w:hAnsi="Times New Roman" w:cs="Times New Roman"/>
-          <w:b/>
-          <w:bCs/>
-          <w:sz w:val="28"/>
-          <w:szCs w:val="28"/>
-        </w:rPr>
-        <w:t xml:space="preserve"> </w:t>
-      </w:r>
-      <w:r>
-        <w:rPr>
-          <w:rFonts w:ascii="Times New Roman" w:eastAsia="Calibri" w:hAnsi="Times New Roman" w:cs="Times New Roman"/>
-          <w:sz w:val="28"/>
-          <w:szCs w:val="28"/>
-        </w:rPr>
-        <w:t xml:space="preserve">délivré le </w:t>
-      </w:r>
-      <w:bookmarkStart w:id="7" w:name="_Hlk177460582"/>
-      <w:r>
-        <w:rPr>
-          <w:rFonts w:ascii="Times New Roman" w:eastAsia="Calibri" w:hAnsi="Times New Roman" w:cs="Times New Roman"/>
-          <w:b/>
-          <w:bCs/>
-          <w:sz w:val="28"/>
-          <w:szCs w:val="28"/>
-        </w:rPr>
-        <w:t>${</w:t>
-      </w:r>
-      <w:proofErr w:type="spellStart"/>
-      <w:r>
-        <w:rPr>
-          <w:rFonts w:ascii="Times New Roman" w:eastAsia="Calibri" w:hAnsi="Times New Roman" w:cs="Times New Roman"/>
-          <w:b/>
-          <w:bCs/>
-          <w:sz w:val="28"/>
-          <w:szCs w:val="28"/>
-        </w:rPr>
-        <w:t>representative_date_of_issue_of_identity_</w:t>
-      </w:r>
-      <w:proofErr w:type="gramStart"/>
-      <w:r>
-        <w:rPr>
-          <w:rFonts w:ascii="Times New Roman" w:eastAsia="Calibri" w:hAnsi="Times New Roman" w:cs="Times New Roman"/>
-          <w:b/>
-          <w:bCs/>
-          <w:sz w:val="28"/>
-          <w:szCs w:val="28"/>
-        </w:rPr>
-        <w:t>document</w:t>
-      </w:r>
-      <w:proofErr w:type="spellEnd"/>
-      <w:r>
-        <w:rPr>
-          <w:rFonts w:ascii="Times New Roman" w:eastAsia="Calibri" w:hAnsi="Times New Roman" w:cs="Times New Roman"/>
-          <w:b/>
-          <w:bCs/>
-          <w:sz w:val="28"/>
-          <w:szCs w:val="28"/>
-        </w:rPr>
-        <w:t>}</w:t>
-      </w:r>
       <w:bookmarkEnd w:id="7"/>
-      <w:r>
-        <w:rPr>
-          <w:rFonts w:ascii="Times New Roman" w:eastAsia="Calibri" w:hAnsi="Times New Roman" w:cs="Times New Roman"/>
-          <w:b/>
-          <w:bCs/>
-          <w:sz w:val="28"/>
-          <w:szCs w:val="28"/>
-        </w:rPr>
-        <w:t xml:space="preserve">  </w:t>
-      </w:r>
-      <w:r>
-        <w:rPr>
-          <w:rFonts w:ascii="Times New Roman" w:eastAsia="Calibri" w:hAnsi="Times New Roman" w:cs="Times New Roman"/>
-          <w:sz w:val="28"/>
-          <w:szCs w:val="28"/>
-        </w:rPr>
-        <w:t>par</w:t>
-      </w:r>
-      <w:proofErr w:type="gramEnd"/>
-      <w:r>
-        <w:rPr>
-          <w:rFonts w:ascii="Times New Roman" w:eastAsia="Calibri" w:hAnsi="Times New Roman" w:cs="Times New Roman"/>
-          <w:sz w:val="28"/>
-          <w:szCs w:val="28"/>
-        </w:rPr>
-        <w:t xml:space="preserve"> </w:t>
-      </w:r>
-      <w:r>
-        <w:rPr>
-          <w:rFonts w:ascii="Times New Roman" w:eastAsia="Calibri" w:hAnsi="Times New Roman" w:cs="Times New Roman"/>
-          <w:b/>
-          <w:bCs/>
-          <w:sz w:val="28"/>
-          <w:szCs w:val="28"/>
-        </w:rPr>
-        <w:t>${</w:t>
-      </w:r>
-      <w:proofErr w:type="spellStart"/>
-      <w:r>
-        <w:rPr>
-          <w:rFonts w:ascii="Times New Roman" w:eastAsia="Calibri" w:hAnsi="Times New Roman" w:cs="Times New Roman"/>
-          <w:b/>
-          <w:bCs/>
-          <w:sz w:val="28"/>
-          <w:szCs w:val="28"/>
-        </w:rPr>
-        <w:t>representative_office_delivery</w:t>
-      </w:r>
-      <w:proofErr w:type="spellEnd"/>
-      <w:proofErr w:type="gramStart"/>
-      <w:r>
-        <w:rPr>
-          <w:rFonts w:ascii="Times New Roman" w:eastAsia="Calibri" w:hAnsi="Times New Roman" w:cs="Times New Roman"/>
-          <w:b/>
-          <w:bCs/>
-          <w:sz w:val="28"/>
-          <w:szCs w:val="28"/>
-        </w:rPr>
-        <w:t>}</w:t>
-      </w:r>
-      <w:r>
-        <w:rPr>
-          <w:rFonts w:ascii="Times New Roman" w:eastAsia="Calibri" w:hAnsi="Times New Roman" w:cs="Times New Roman"/>
-          <w:sz w:val="28"/>
-          <w:szCs w:val="28"/>
-        </w:rPr>
-        <w:t xml:space="preserve"> ,</w:t>
-      </w:r>
-      <w:proofErr w:type="gramEnd"/>
-      <w:r>
-        <w:rPr>
-          <w:rFonts w:ascii="Times New Roman" w:eastAsia="Calibri" w:hAnsi="Times New Roman" w:cs="Times New Roman"/>
-          <w:sz w:val="28"/>
-          <w:szCs w:val="28"/>
-        </w:rPr>
-        <w:t xml:space="preserve"> exerçant</w:t>
-      </w:r>
-      <w:r>
-        <w:rPr>
-          <w:rFonts w:ascii="Times New Roman" w:eastAsia="Calibri" w:hAnsi="Times New Roman" w:cs="Times New Roman"/>
-          <w:sz w:val="28"/>
-          <w:szCs w:val="28"/>
-        </w:rPr>
-        <w:t xml:space="preserve"> en qualité </w:t>
-      </w:r>
-      <w:proofErr w:type="gramStart"/>
-      <w:r>
-        <w:rPr>
-          <w:rFonts w:ascii="Times New Roman" w:eastAsia="Calibri" w:hAnsi="Times New Roman" w:cs="Times New Roman"/>
-          <w:sz w:val="28"/>
-          <w:szCs w:val="28"/>
-        </w:rPr>
-        <w:t xml:space="preserve">de </w:t>
-      </w:r>
-      <w:r>
-        <w:rPr>
-          <w:rFonts w:ascii="Times New Roman" w:eastAsia="Calibri" w:hAnsi="Times New Roman" w:cs="Times New Roman"/>
-          <w:sz w:val="28"/>
-          <w:szCs w:val="28"/>
-        </w:rPr>
-        <w:t xml:space="preserve"> </w:t>
-      </w:r>
-      <w:r>
-        <w:rPr>
-          <w:rFonts w:ascii="Times New Roman" w:eastAsia="Calibri" w:hAnsi="Times New Roman" w:cs="Times New Roman"/>
-          <w:b/>
-          <w:bCs/>
-          <w:sz w:val="28"/>
-          <w:szCs w:val="28"/>
-        </w:rPr>
-        <w:t>$</w:t>
-      </w:r>
-      <w:proofErr w:type="gramEnd"/>
-      <w:r>
-        <w:rPr>
-          <w:rFonts w:ascii="Times New Roman" w:eastAsia="Calibri" w:hAnsi="Times New Roman" w:cs="Times New Roman"/>
-          <w:b/>
-          <w:bCs/>
-          <w:sz w:val="28"/>
-          <w:szCs w:val="28"/>
-        </w:rPr>
-        <w:t>{</w:t>
-      </w:r>
-      <w:proofErr w:type="spellStart"/>
-      <w:r>
-        <w:rPr>
-          <w:rFonts w:ascii="Times New Roman" w:eastAsia="Calibri" w:hAnsi="Times New Roman" w:cs="Times New Roman"/>
-          <w:b/>
-          <w:bCs/>
-          <w:sz w:val="28"/>
-          <w:szCs w:val="28"/>
-        </w:rPr>
-        <w:t>verbal_</w:t>
-      </w:r>
-      <w:proofErr w:type="gramStart"/>
-      <w:r>
-        <w:rPr>
-          <w:rFonts w:ascii="Times New Roman" w:eastAsia="Calibri" w:hAnsi="Times New Roman" w:cs="Times New Roman"/>
-          <w:b/>
-          <w:bCs/>
-          <w:sz w:val="28"/>
-          <w:szCs w:val="28"/>
-        </w:rPr>
-        <w:t>trial.activity</w:t>
-      </w:r>
-      <w:proofErr w:type="spellEnd"/>
-      <w:proofErr w:type="gramEnd"/>
-      <w:r>
-        <w:rPr>
-          <w:rFonts w:ascii="Times New Roman" w:eastAsia="Calibri" w:hAnsi="Times New Roman" w:cs="Times New Roman"/>
-          <w:b/>
-          <w:bCs/>
-          <w:sz w:val="28"/>
-          <w:szCs w:val="28"/>
-        </w:rPr>
-        <w:t>}</w:t>
-      </w:r>
-      <w:r>
-        <w:rPr>
-          <w:rFonts w:ascii="Times New Roman" w:eastAsia="Calibri" w:hAnsi="Times New Roman" w:cs="Times New Roman"/>
-          <w:sz w:val="28"/>
-          <w:szCs w:val="28"/>
-        </w:rPr>
-        <w:t xml:space="preserve"> </w:t>
-      </w:r>
-      <w:r>
-        <w:rPr>
-          <w:rFonts w:ascii="Times New Roman" w:eastAsia="Calibri" w:hAnsi="Times New Roman" w:cs="Times New Roman"/>
-          <w:sz w:val="28"/>
-          <w:szCs w:val="28"/>
-        </w:rPr>
-        <w:t xml:space="preserve">titulaire du compte </w:t>
-      </w:r>
-      <w:r>
-        <w:rPr>
-          <w:rFonts w:ascii="Times New Roman" w:eastAsia="Calibri" w:hAnsi="Times New Roman" w:cs="Times New Roman"/>
-          <w:b/>
-          <w:bCs/>
-          <w:sz w:val="28"/>
-          <w:szCs w:val="28"/>
-        </w:rPr>
-        <w:t>N°</w:t>
-      </w:r>
-      <w:bookmarkStart w:id="8" w:name="_Hlk177460619"/>
-      <w:r>
-        <w:rPr>
-          <w:rFonts w:ascii="Times New Roman" w:eastAsia="Calibri" w:hAnsi="Times New Roman" w:cs="Times New Roman"/>
-          <w:b/>
-          <w:bCs/>
-          <w:sz w:val="28"/>
-          <w:szCs w:val="28"/>
-        </w:rPr>
-        <w:t>${</w:t>
-      </w:r>
-      <w:proofErr w:type="spellStart"/>
-      <w:r>
-        <w:rPr>
-          <w:rFonts w:ascii="Times New Roman" w:eastAsia="Calibri" w:hAnsi="Times New Roman" w:cs="Times New Roman"/>
-          <w:b/>
-          <w:bCs/>
-          <w:sz w:val="28"/>
-          <w:szCs w:val="28"/>
-        </w:rPr>
-        <w:t>verbal_</w:t>
-      </w:r>
-      <w:proofErr w:type="gramStart"/>
-      <w:r>
-        <w:rPr>
-          <w:rFonts w:ascii="Times New Roman" w:eastAsia="Calibri" w:hAnsi="Times New Roman" w:cs="Times New Roman"/>
-          <w:b/>
-          <w:bCs/>
-          <w:sz w:val="28"/>
-          <w:szCs w:val="28"/>
-        </w:rPr>
-        <w:t>trial.account</w:t>
-      </w:r>
-      <w:proofErr w:type="gramEnd"/>
-      <w:r>
-        <w:rPr>
-          <w:rFonts w:ascii="Times New Roman" w:eastAsia="Calibri" w:hAnsi="Times New Roman" w:cs="Times New Roman"/>
-          <w:b/>
-          <w:bCs/>
-          <w:sz w:val="28"/>
-          <w:szCs w:val="28"/>
-        </w:rPr>
-        <w:t>_</w:t>
-      </w:r>
-      <w:proofErr w:type="gramStart"/>
-      <w:r>
-        <w:rPr>
-          <w:rFonts w:ascii="Times New Roman" w:eastAsia="Calibri" w:hAnsi="Times New Roman" w:cs="Times New Roman"/>
-          <w:b/>
-          <w:bCs/>
-          <w:sz w:val="28"/>
-          <w:szCs w:val="28"/>
-        </w:rPr>
-        <w:t>number</w:t>
-      </w:r>
-      <w:proofErr w:type="spellEnd"/>
-      <w:r>
-        <w:rPr>
-          <w:rFonts w:ascii="Times New Roman" w:eastAsia="Calibri" w:hAnsi="Times New Roman" w:cs="Times New Roman"/>
-          <w:b/>
-          <w:bCs/>
-          <w:sz w:val="28"/>
-          <w:szCs w:val="28"/>
-        </w:rPr>
-        <w:t>}</w:t>
-      </w:r>
-      <w:bookmarkEnd w:id="8"/>
-      <w:r>
-        <w:rPr>
-          <w:rFonts w:ascii="Times New Roman" w:eastAsia="Calibri" w:hAnsi="Times New Roman" w:cs="Times New Roman"/>
-          <w:b/>
-          <w:bCs/>
-          <w:sz w:val="28"/>
-          <w:szCs w:val="28"/>
-        </w:rPr>
-        <w:t xml:space="preserve"> </w:t>
-      </w:r>
-      <w:r>
-        <w:rPr>
-          <w:rFonts w:ascii="Times New Roman" w:eastAsia="Calibri" w:hAnsi="Times New Roman" w:cs="Times New Roman"/>
-          <w:b/>
-          <w:bCs/>
-          <w:sz w:val="28"/>
-          <w:szCs w:val="28"/>
-        </w:rPr>
-        <w:t xml:space="preserve"> </w:t>
-      </w:r>
-      <w:r>
-        <w:rPr>
-          <w:rFonts w:ascii="Times New Roman" w:eastAsia="Calibri" w:hAnsi="Times New Roman" w:cs="Times New Roman"/>
-          <w:sz w:val="28"/>
-          <w:szCs w:val="28"/>
-        </w:rPr>
-        <w:t>ouvert</w:t>
-      </w:r>
-      <w:proofErr w:type="gramEnd"/>
-      <w:r>
-        <w:rPr>
-          <w:rFonts w:ascii="Times New Roman" w:eastAsia="Calibri" w:hAnsi="Times New Roman" w:cs="Times New Roman"/>
-          <w:sz w:val="28"/>
-          <w:szCs w:val="28"/>
-        </w:rPr>
-        <w:t xml:space="preserve"> dans les livres de </w:t>
-      </w:r>
-      <w:r>
-        <w:rPr>
-          <w:rFonts w:ascii="Times New Roman" w:eastAsia="Calibri" w:hAnsi="Times New Roman" w:cs="Times New Roman"/>
-          <w:b/>
-          <w:bCs/>
-          <w:sz w:val="28"/>
-          <w:szCs w:val="28"/>
-        </w:rPr>
-        <w:t>COFINA Gabon</w:t>
-      </w:r>
-      <w:r>
-        <w:rPr>
-          <w:rFonts w:ascii="Times New Roman" w:eastAsia="Calibri" w:hAnsi="Times New Roman" w:cs="Times New Roman"/>
-          <w:sz w:val="28"/>
-          <w:szCs w:val="28"/>
-        </w:rPr>
-        <w:t xml:space="preserve"> et répondant au </w:t>
-      </w:r>
-      <w:bookmarkStart w:id="9" w:name="_Hlk177460636"/>
-      <w:bookmarkEnd w:id="0"/>
-      <w:r>
-        <w:rPr>
-          <w:rFonts w:ascii="Times New Roman" w:eastAsia="Calibri" w:hAnsi="Times New Roman" w:cs="Times New Roman"/>
-          <w:b/>
-          <w:bCs/>
-          <w:sz w:val="28"/>
-          <w:szCs w:val="28"/>
-        </w:rPr>
-        <w:t>${</w:t>
-      </w:r>
-      <w:proofErr w:type="spellStart"/>
-      <w:r>
-        <w:rPr>
-          <w:rFonts w:ascii="Times New Roman" w:eastAsia="Calibri" w:hAnsi="Times New Roman" w:cs="Times New Roman"/>
-          <w:b/>
-          <w:bCs/>
-          <w:sz w:val="28"/>
-          <w:szCs w:val="28"/>
-        </w:rPr>
-        <w:t>representative_phone_number</w:t>
-      </w:r>
-      <w:proofErr w:type="spellEnd"/>
-      <w:r>
-        <w:rPr>
-          <w:rFonts w:ascii="Times New Roman" w:eastAsia="Calibri" w:hAnsi="Times New Roman" w:cs="Times New Roman"/>
-          <w:b/>
-          <w:bCs/>
-          <w:sz w:val="28"/>
-          <w:szCs w:val="28"/>
-        </w:rPr>
-        <w:t>}</w:t>
-      </w:r>
-      <w:bookmarkEnd w:id="9"/>
       <w:r>
         <w:rPr>
           <w:rFonts w:ascii="Times New Roman" w:eastAsia="Calibri" w:hAnsi="Times New Roman" w:cs="Times New Roman"/>
@@ -1160,40 +801,7 @@
           <w:sz w:val="28"/>
           <w:szCs w:val="28"/>
         </w:rPr>
-        <w:t xml:space="preserve">Situation géographique de la parcelle : Province de l’Estuaire, dans la commune </w:t>
-      </w:r>
-      <w:proofErr w:type="gramStart"/>
-      <w:r>
-        <w:rPr>
-          <w:rFonts w:ascii="Times New Roman" w:hAnsi="Times New Roman" w:cs="Times New Roman"/>
-          <w:b/>
-          <w:bCs/>
-          <w:sz w:val="28"/>
-          <w:szCs w:val="28"/>
-        </w:rPr>
-        <w:t>de ,</w:t>
-      </w:r>
-      <w:proofErr w:type="gramEnd"/>
-      <w:r>
-        <w:rPr>
-          <w:rFonts w:ascii="Times New Roman" w:hAnsi="Times New Roman" w:cs="Times New Roman"/>
-          <w:b/>
-          <w:bCs/>
-          <w:sz w:val="28"/>
-          <w:szCs w:val="28"/>
-        </w:rPr>
-        <w:t xml:space="preserve"> au lieudit </w:t>
-      </w:r>
-      <w:proofErr w:type="gramStart"/>
-      <w:r>
-        <w:rPr>
-          <w:rFonts w:ascii="Times New Roman" w:hAnsi="Times New Roman" w:cs="Times New Roman"/>
-          <w:b/>
-          <w:bCs/>
-          <w:sz w:val="28"/>
-          <w:szCs w:val="28"/>
-        </w:rPr>
-        <w:t>« </w:t>
+        <w:t>Situation géographique de la parcelle : Province de l’Estuaire, dans la commune de , au lieudit « </w:t>
       </w:r>
       <w:r>
         <w:rPr>
@@ -1213,18 +821,7 @@
           <w:sz w:val="28"/>
           <w:szCs w:val="28"/>
         </w:rPr>
-        <w:t>»</w:t>
-      </w:r>
-      <w:proofErr w:type="gramEnd"/>
-      <w:r>
-        <w:rPr>
-          <w:rFonts w:ascii="Times New Roman" w:hAnsi="Times New Roman" w:cs="Times New Roman"/>
-          <w:b/>
-          <w:bCs/>
-          <w:sz w:val="28"/>
-          <w:szCs w:val="28"/>
-        </w:rPr>
-        <w:t>.</w:t>
+        <w:t>».</w:t>
       </w:r>
     </w:p>
     <w:p>
@@ -1320,7 +917,6 @@
     </w:p>
     <w:p>
       <w:pPr>
-        <w:pStyle w:val="Paragraphedeliste"/>
         <w:spacing w:after="0"/>
         <w:jc w:val="both"/>
         <w:rPr>
@@ -1329,17 +925,6 @@
           <w:szCs w:val="28"/>
         </w:rPr>
       </w:pPr>
-    </w:p>
-    <w:p>
-      <w:pPr>
-        <w:spacing w:after="0"/>
-        <w:jc w:val="both"/>
-        <w:rPr>
-          <w:rFonts w:ascii="Times New Roman" w:eastAsia="Calibri" w:hAnsi="Times New Roman" w:cs="Times New Roman"/>
-          <w:sz w:val="28"/>
-          <w:szCs w:val="28"/>
-        </w:rPr>
-      </w:pPr>
       <w:r>
         <w:rPr>
           <w:rFonts w:ascii="Times New Roman" w:hAnsi="Times New Roman" w:cs="Times New Roman"/>
@@ -1436,7 +1021,7 @@
         </w:rPr>
         <w:t xml:space="preserve">accordé à la société </w:t>
       </w:r>
-      <w:bookmarkStart w:id="10" w:name="_Hlk179449245"/>
+      <w:bookmarkStart w:id="8" w:name="_Hlk179449245"/>
       <w:r>
         <w:rPr>
           <w:rFonts w:ascii="Times New Roman" w:hAnsi="Times New Roman" w:cs="Times New Roman"/>
@@ -1447,7 +1032,6 @@
         <w:t>${</w:t>
       </w:r>
       <w:proofErr w:type="spellStart"/>
-      <w:proofErr w:type="gramStart"/>
       <w:r>
         <w:rPr>
           <w:rFonts w:ascii="Times New Roman" w:hAnsi="Times New Roman" w:cs="Times New Roman"/>
@@ -1458,7 +1042,6 @@
         <w:t>company.denomination</w:t>
       </w:r>
       <w:proofErr w:type="spellEnd"/>
-      <w:proofErr w:type="gramEnd"/>
       <w:r>
         <w:rPr>
           <w:rFonts w:ascii="Times New Roman" w:hAnsi="Times New Roman" w:cs="Times New Roman"/>
@@ -1468,7 +1051,7 @@
         </w:rPr>
         <w:t>}</w:t>
       </w:r>
-      <w:bookmarkEnd w:id="10"/>
+      <w:bookmarkEnd w:id="8"/>
       <w:r>
         <w:rPr>
           <w:rFonts w:ascii="Times New Roman" w:hAnsi="Times New Roman" w:cs="Times New Roman"/>
@@ -1513,21 +1096,9 @@
           <w:sz w:val="28"/>
           <w:szCs w:val="28"/>
         </w:rPr>
-        <w:t>verbal_</w:t>
-      </w:r>
-      <w:proofErr w:type="gramStart"/>
-      <w:r>
-        <w:rPr>
-          <w:rFonts w:ascii="Times New Roman" w:hAnsi="Times New Roman" w:cs="Times New Roman"/>
-          <w:b/>
-          <w:bCs/>
-          <w:sz w:val="28"/>
-          <w:szCs w:val="28"/>
-        </w:rPr>
-        <w:t>trial.amount</w:t>
+        <w:t>verbal_trial.amount</w:t>
       </w:r>
       <w:proofErr w:type="spellEnd"/>
-      <w:proofErr w:type="gramEnd"/>
       <w:r>
         <w:rPr>
           <w:rFonts w:ascii="Times New Roman" w:hAnsi="Times New Roman" w:cs="Times New Roman"/>
@@ -1588,7 +1159,7 @@
         </w:rPr>
         <w:t xml:space="preserve"> francs CFA)</w:t>
       </w:r>
-      <w:bookmarkEnd w:id="1"/>
+      <w:bookmarkEnd w:id="0"/>
       <w:r>
         <w:rPr>
           <w:rFonts w:ascii="Times New Roman" w:hAnsi="Times New Roman" w:cs="Times New Roman"/>

</xml_diff>